<commit_message>
Materialenlijst steven update + back-up procedure
</commit_message>
<xml_diff>
--- a/Documentatie/KT1/ad.17_Back-up_procedure.docx
+++ b/Documentatie/KT1/ad.17_Back-up_procedure.docx
@@ -4126,7 +4126,7 @@
           <w:r>
             <w:fldChar w:fldCharType="separate"/>
           </w:r>
-          <w:hyperlink w:anchor="_Toc481659859" w:history="1">
+          <w:hyperlink w:anchor="_Toc481663107" w:history="1">
             <w:r>
               <w:rPr>
                 <w:rStyle w:val="Hyperlink"/>
@@ -4153,7 +4153,7 @@
                 <w:noProof/>
                 <w:webHidden/>
               </w:rPr>
-              <w:instrText xml:space="preserve"> PAGEREF _Toc481659859 \h </w:instrText>
+              <w:instrText xml:space="preserve"> PAGEREF _Toc481663107 \h </w:instrText>
             </w:r>
             <w:r>
               <w:rPr>
@@ -4196,7 +4196,7 @@
               <w:lang w:eastAsia="nl-NL"/>
             </w:rPr>
           </w:pPr>
-          <w:hyperlink w:anchor="_Toc481659860" w:history="1">
+          <w:hyperlink w:anchor="_Toc481663108" w:history="1">
             <w:r>
               <w:rPr>
                 <w:rStyle w:val="Hyperlink"/>
@@ -4223,7 +4223,7 @@
                 <w:noProof/>
                 <w:webHidden/>
               </w:rPr>
-              <w:instrText xml:space="preserve"> PAGEREF _Toc481659860 \h </w:instrText>
+              <w:instrText xml:space="preserve"> PAGEREF _Toc481663108 \h </w:instrText>
             </w:r>
             <w:r>
               <w:rPr>
@@ -4266,7 +4266,7 @@
               <w:lang w:eastAsia="nl-NL"/>
             </w:rPr>
           </w:pPr>
-          <w:hyperlink w:anchor="_Toc481659861" w:history="1">
+          <w:hyperlink w:anchor="_Toc481663109" w:history="1">
             <w:r>
               <w:rPr>
                 <w:rStyle w:val="Hyperlink"/>
@@ -4293,7 +4293,7 @@
                 <w:noProof/>
                 <w:webHidden/>
               </w:rPr>
-              <w:instrText xml:space="preserve"> PAGEREF _Toc481659861 \h </w:instrText>
+              <w:instrText xml:space="preserve"> PAGEREF _Toc481663109 \h </w:instrText>
             </w:r>
             <w:r>
               <w:rPr>
@@ -4336,7 +4336,7 @@
               <w:lang w:eastAsia="nl-NL"/>
             </w:rPr>
           </w:pPr>
-          <w:hyperlink w:anchor="_Toc481659862" w:history="1">
+          <w:hyperlink w:anchor="_Toc481663110" w:history="1">
             <w:r>
               <w:rPr>
                 <w:rStyle w:val="Hyperlink"/>
@@ -4363,7 +4363,7 @@
                 <w:noProof/>
                 <w:webHidden/>
               </w:rPr>
-              <w:instrText xml:space="preserve"> PAGEREF _Toc481659862 \h </w:instrText>
+              <w:instrText xml:space="preserve"> PAGEREF _Toc481663110 \h </w:instrText>
             </w:r>
             <w:r>
               <w:rPr>
@@ -4406,7 +4406,7 @@
               <w:lang w:eastAsia="nl-NL"/>
             </w:rPr>
           </w:pPr>
-          <w:hyperlink w:anchor="_Toc481659863" w:history="1">
+          <w:hyperlink w:anchor="_Toc481663111" w:history="1">
             <w:r>
               <w:rPr>
                 <w:rStyle w:val="Hyperlink"/>
@@ -4433,7 +4433,7 @@
                 <w:noProof/>
                 <w:webHidden/>
               </w:rPr>
-              <w:instrText xml:space="preserve"> PAGEREF _Toc481659863 \h </w:instrText>
+              <w:instrText xml:space="preserve"> PAGEREF _Toc481663111 \h </w:instrText>
             </w:r>
             <w:r>
               <w:rPr>
@@ -4453,7 +4453,7 @@
                 <w:noProof/>
                 <w:webHidden/>
               </w:rPr>
-              <w:t>2</w:t>
+              <w:t>3</w:t>
             </w:r>
             <w:r>
               <w:rPr>
@@ -4476,7 +4476,7 @@
               <w:lang w:eastAsia="nl-NL"/>
             </w:rPr>
           </w:pPr>
-          <w:hyperlink w:anchor="_Toc481659864" w:history="1">
+          <w:hyperlink w:anchor="_Toc481663112" w:history="1">
             <w:r>
               <w:rPr>
                 <w:rStyle w:val="Hyperlink"/>
@@ -4503,7 +4503,7 @@
                 <w:noProof/>
                 <w:webHidden/>
               </w:rPr>
-              <w:instrText xml:space="preserve"> PAGEREF _Toc481659864 \h </w:instrText>
+              <w:instrText xml:space="preserve"> PAGEREF _Toc481663112 \h </w:instrText>
             </w:r>
             <w:r>
               <w:rPr>
@@ -4557,7 +4557,7 @@
       <w:pPr>
         <w:pStyle w:val="Kop1"/>
       </w:pPr>
-      <w:bookmarkStart w:id="0" w:name="_Toc481659859"/>
+      <w:bookmarkStart w:id="0" w:name="_Toc481663107"/>
       <w:r>
         <w:lastRenderedPageBreak/>
         <w:t>Inleiding</w:t>
@@ -4582,9 +4582,14 @@
     </w:p>
     <w:p>
       <w:pPr>
+        <w:pStyle w:val="Geenafstand"/>
+      </w:pPr>
+    </w:p>
+    <w:p>
+      <w:pPr>
         <w:pStyle w:val="Kop1"/>
       </w:pPr>
-      <w:bookmarkStart w:id="1" w:name="_Toc481659860"/>
+      <w:bookmarkStart w:id="1" w:name="_Toc481663108"/>
       <w:r>
         <w:t>Procedure</w:t>
       </w:r>
@@ -4605,12 +4610,14 @@
     </w:p>
     <w:p>
       <w:pPr>
+        <w:pStyle w:val="Geenafstand"/>
+      </w:pPr>
+    </w:p>
+    <w:p>
+      <w:pPr>
         <w:pStyle w:val="Kop2"/>
-        <w:rPr>
-          <w:b/>
-        </w:rPr>
-      </w:pPr>
-      <w:bookmarkStart w:id="2" w:name="_Toc481659861"/>
+      </w:pPr>
+      <w:bookmarkStart w:id="2" w:name="_Toc481663109"/>
       <w:r>
         <w:t>Werkwijze</w:t>
       </w:r>
@@ -4626,15 +4633,28 @@
     </w:p>
     <w:p>
       <w:pPr>
+        <w:pStyle w:val="Geenafstand"/>
+      </w:pPr>
+    </w:p>
+    <w:p>
+      <w:pPr>
+        <w:pStyle w:val="Geenafstand"/>
+      </w:pPr>
+    </w:p>
+    <w:p>
+      <w:pPr>
         <w:pStyle w:val="Kop2"/>
       </w:pPr>
-      <w:bookmarkStart w:id="3" w:name="_Toc481659862"/>
+      <w:bookmarkStart w:id="3" w:name="_Toc481663110"/>
       <w:r>
         <w:t>Maken van een back-up</w:t>
       </w:r>
       <w:bookmarkEnd w:id="3"/>
     </w:p>
     <w:p>
+      <w:pPr>
+        <w:pStyle w:val="Geenafstand"/>
+      </w:pPr>
       <w:r>
         <w:t>Voor Windows 8.1 gebruikers, hier volgt het stappenplan voor het maken van een back-up:</w:t>
       </w:r>
@@ -4782,16 +4802,38 @@
     </w:p>
     <w:p>
       <w:pPr>
+        <w:pStyle w:val="Geenafstand"/>
+      </w:pPr>
+      <w:bookmarkStart w:id="4" w:name="_GoBack"/>
+      <w:bookmarkEnd w:id="4"/>
+    </w:p>
+    <w:p>
+      <w:pPr>
+        <w:rPr>
+          <w:rFonts w:asciiTheme="majorHAnsi" w:eastAsiaTheme="majorEastAsia" w:hAnsiTheme="majorHAnsi" w:cstheme="majorBidi"/>
+          <w:bCs/>
+          <w:color w:val="2E74B5" w:themeColor="accent1" w:themeShade="BF"/>
+          <w:sz w:val="26"/>
+          <w:szCs w:val="26"/>
+        </w:rPr>
+      </w:pPr>
+      <w:r>
+        <w:br w:type="page"/>
+      </w:r>
+    </w:p>
+    <w:p>
+      <w:pPr>
         <w:pStyle w:val="Kop2"/>
         <w:rPr>
           <w:b/>
         </w:rPr>
       </w:pPr>
-      <w:bookmarkStart w:id="4" w:name="_Toc481659863"/>
+      <w:bookmarkStart w:id="5" w:name="_Toc481663111"/>
       <w:r>
+        <w:lastRenderedPageBreak/>
         <w:t>Herstellen van een back-up</w:t>
       </w:r>
-      <w:bookmarkEnd w:id="4"/>
+      <w:bookmarkEnd w:id="5"/>
     </w:p>
     <w:p>
       <w:pPr>
@@ -4978,17 +5020,17 @@
       <w:pPr>
         <w:pStyle w:val="Kop1"/>
       </w:pPr>
-      <w:bookmarkStart w:id="5" w:name="_Toc475434523"/>
-      <w:bookmarkStart w:id="6" w:name="_Toc475436311"/>
-      <w:bookmarkStart w:id="7" w:name="_Toc479241091"/>
-      <w:bookmarkStart w:id="8" w:name="_Toc481659864"/>
+      <w:bookmarkStart w:id="6" w:name="_Toc475434523"/>
+      <w:bookmarkStart w:id="7" w:name="_Toc475436311"/>
+      <w:bookmarkStart w:id="8" w:name="_Toc479241091"/>
+      <w:bookmarkStart w:id="9" w:name="_Toc481663112"/>
       <w:r>
         <w:t>Revisies</w:t>
       </w:r>
-      <w:bookmarkEnd w:id="5"/>
       <w:bookmarkEnd w:id="6"/>
       <w:bookmarkEnd w:id="7"/>
       <w:bookmarkEnd w:id="8"/>
+      <w:bookmarkEnd w:id="9"/>
     </w:p>
     <w:tbl>
       <w:tblPr>
@@ -5120,7 +5162,7 @@
               <w:cnfStyle w:val="000000100000" w:firstRow="0" w:lastRow="0" w:firstColumn="0" w:lastColumn="0" w:oddVBand="0" w:evenVBand="0" w:oddHBand="1" w:evenHBand="0" w:firstRowFirstColumn="0" w:firstRowLastColumn="0" w:lastRowFirstColumn="0" w:lastRowLastColumn="0"/>
             </w:pPr>
             <w:r>
-              <w:t>Revisie document gemaakt</w:t>
+              <w:t>Back-up procedure gemaakt.</w:t>
             </w:r>
           </w:p>
         </w:tc>
@@ -5162,10 +5204,11 @@
               <w:cnfStyle w:val="000000100000" w:firstRow="0" w:lastRow="0" w:firstColumn="0" w:lastColumn="0" w:oddVBand="0" w:evenVBand="0" w:oddHBand="1" w:evenHBand="0" w:firstRowFirstColumn="0" w:firstRowLastColumn="0" w:lastRowFirstColumn="0" w:lastRowLastColumn="0"/>
             </w:pPr>
             <w:r>
-              <w:t>0.1</w:t>
-            </w:r>
-            <w:bookmarkStart w:id="9" w:name="_GoBack"/>
-            <w:bookmarkEnd w:id="9"/>
+              <w:t>1</w:t>
+            </w:r>
+            <w:r>
+              <w:t>.0</w:t>
+            </w:r>
             <w:r>
               <w:t>.0</w:t>
             </w:r>
@@ -5437,7 +5480,7 @@
   <w:abstractNum w:abstractNumId="0">
     <w:nsid w:val="02D97F9B"/>
     <w:multiLevelType w:val="hybridMultilevel"/>
-    <w:tmpl w:val="78DE7B56"/>
+    <w:tmpl w:val="65201AFE"/>
     <w:lvl w:ilvl="0" w:tplc="04130001">
       <w:start w:val="1"/>
       <w:numFmt w:val="bullet"/>
@@ -7152,7 +7195,7 @@
   <a:extraClrSchemeLst/>
   <a:extLst>
     <a:ext uri="{05A4C25C-085E-4340-85A3-A5531E510DB2}">
-      <thm15:themeFamily xmlns="" xmlns:thm15="http://schemas.microsoft.com/office/thememl/2012/main" name="Office Theme" id="{62F939B6-93AF-4DB8-9C6B-D6C7DFDC589F}" vid="{4A3C46E8-61CC-4603-A589-7422A47A8E4A}"/>
+      <thm15:themeFamily xmlns:thm15="http://schemas.microsoft.com/office/thememl/2012/main" xmlns="" name="Office Theme" id="{62F939B6-93AF-4DB8-9C6B-D6C7DFDC589F}" vid="{4A3C46E8-61CC-4603-A589-7422A47A8E4A}"/>
     </a:ext>
   </a:extLst>
 </a:theme>
@@ -7182,7 +7225,7 @@
 </file>
 
 <file path=customXml/itemProps2.xml><?xml version="1.0" encoding="utf-8"?>
-<ds:datastoreItem xmlns:ds="http://schemas.openxmlformats.org/officeDocument/2006/customXml" ds:itemID="{27CAF8F2-FDA8-45E6-802A-D1C5A2921B3C}">
+<ds:datastoreItem xmlns:ds="http://schemas.openxmlformats.org/officeDocument/2006/customXml" ds:itemID="{C09193DC-F877-4A66-A252-EA3966F174D5}">
   <ds:schemaRefs>
     <ds:schemaRef ds:uri="http://schemas.openxmlformats.org/officeDocument/2006/bibliography"/>
   </ds:schemaRefs>

</xml_diff>